<commit_message>
added cloudia to download resume
</commit_message>
<xml_diff>
--- a/src/assets/resume .docx
+++ b/src/assets/resume .docx
@@ -71,20 +71,8 @@
           <w:szCs w:val="31"/>
           <w:lang w:val="en-US" w:eastAsia="sv-SE"/>
         </w:rPr>
-        <w:t xml:space="preserve">Bashar </w:t>
-      </w:r>
-      <w:proofErr w:type="spellStart"/>
-      <w:r>
-        <w:rPr>
-          <w:rFonts w:ascii="Roboto" w:eastAsia="Times New Roman" w:hAnsi="Roboto" w:cs="Times New Roman"/>
-          <w:color w:val="212529"/>
-          <w:sz w:val="31"/>
-          <w:szCs w:val="31"/>
-          <w:lang w:val="en-US" w:eastAsia="sv-SE"/>
-        </w:rPr>
-        <w:t>Mengana</w:t>
-      </w:r>
-      <w:proofErr w:type="spellEnd"/>
+        <w:t>Bashar Mengana</w:t>
+      </w:r>
     </w:p>
     <w:p>
       <w:pPr>
@@ -319,29 +307,7 @@
           <w:szCs w:val="31"/>
           <w:lang w:val="en-US" w:eastAsia="sv-SE"/>
         </w:rPr>
-        <w:t>: </w:t>
-      </w:r>
-      <w:proofErr w:type="spellStart"/>
-      <w:r>
-        <w:rPr>
-          <w:rFonts w:ascii="Roboto" w:eastAsia="Times New Roman" w:hAnsi="Roboto" w:cs="Times New Roman"/>
-          <w:color w:val="212529"/>
-          <w:sz w:val="31"/>
-          <w:szCs w:val="31"/>
-          <w:lang w:val="en-US" w:eastAsia="sv-SE"/>
-        </w:rPr>
-        <w:t>Ringvägen</w:t>
-      </w:r>
-      <w:proofErr w:type="spellEnd"/>
-      <w:r>
-        <w:rPr>
-          <w:rFonts w:ascii="Roboto" w:eastAsia="Times New Roman" w:hAnsi="Roboto" w:cs="Times New Roman"/>
-          <w:color w:val="212529"/>
-          <w:sz w:val="31"/>
-          <w:szCs w:val="31"/>
-          <w:lang w:val="en-US" w:eastAsia="sv-SE"/>
-        </w:rPr>
-        <w:t xml:space="preserve"> 151A, 11631 Stockholm, Sweden</w:t>
+        <w:t>: Ringvägen 151A, 11631 Stockholm, Sweden</w:t>
       </w:r>
     </w:p>
     <w:p>
@@ -497,29 +463,7 @@
           <w:szCs w:val="31"/>
           <w:lang w:val="en-US" w:eastAsia="sv-SE"/>
         </w:rPr>
-        <w:t xml:space="preserve"> and an unsaturated hunger for service design, </w:t>
-      </w:r>
-      <w:proofErr w:type="spellStart"/>
-      <w:r>
-        <w:rPr>
-          <w:rFonts w:ascii="Roboto" w:eastAsia="Times New Roman" w:hAnsi="Roboto" w:cs="Times New Roman"/>
-          <w:color w:val="212529"/>
-          <w:sz w:val="31"/>
-          <w:szCs w:val="31"/>
-          <w:lang w:val="en-US" w:eastAsia="sv-SE"/>
-        </w:rPr>
-        <w:t>devops</w:t>
-      </w:r>
-      <w:proofErr w:type="spellEnd"/>
-      <w:r>
-        <w:rPr>
-          <w:rFonts w:ascii="Roboto" w:eastAsia="Times New Roman" w:hAnsi="Roboto" w:cs="Times New Roman"/>
-          <w:color w:val="212529"/>
-          <w:sz w:val="31"/>
-          <w:szCs w:val="31"/>
-          <w:lang w:val="en-US" w:eastAsia="sv-SE"/>
-        </w:rPr>
-        <w:t>, team development and AI.</w:t>
+        <w:t xml:space="preserve"> and an unsaturated hunger for service design, devops, team development and AI.</w:t>
       </w:r>
     </w:p>
     <w:p>
@@ -555,7 +499,6 @@
         </w:rPr>
         <w:t xml:space="preserve">: </w:t>
       </w:r>
-      <w:proofErr w:type="spellStart"/>
       <w:r>
         <w:rPr>
           <w:rFonts w:ascii="Roboto" w:eastAsia="Times New Roman" w:hAnsi="Roboto" w:cs="Times New Roman"/>
@@ -566,7 +509,6 @@
         </w:rPr>
         <w:t>swedish</w:t>
       </w:r>
-      <w:proofErr w:type="spellEnd"/>
       <w:r>
         <w:rPr>
           <w:rFonts w:ascii="Roboto" w:eastAsia="Times New Roman" w:hAnsi="Roboto" w:cs="Times New Roman"/>
@@ -577,7 +519,6 @@
         </w:rPr>
         <w:t xml:space="preserve">, </w:t>
       </w:r>
-      <w:proofErr w:type="spellStart"/>
       <w:r>
         <w:rPr>
           <w:rFonts w:ascii="Roboto" w:eastAsia="Times New Roman" w:hAnsi="Roboto" w:cs="Times New Roman"/>
@@ -588,7 +529,6 @@
         </w:rPr>
         <w:t>english</w:t>
       </w:r>
-      <w:proofErr w:type="spellEnd"/>
       <w:r>
         <w:rPr>
           <w:rFonts w:ascii="Roboto" w:eastAsia="Times New Roman" w:hAnsi="Roboto" w:cs="Times New Roman"/>
@@ -599,7 +539,6 @@
         </w:rPr>
         <w:t xml:space="preserve">, </w:t>
       </w:r>
-      <w:proofErr w:type="spellStart"/>
       <w:r>
         <w:rPr>
           <w:rFonts w:ascii="Roboto" w:eastAsia="Times New Roman" w:hAnsi="Roboto" w:cs="Times New Roman"/>
@@ -610,7 +549,6 @@
         </w:rPr>
         <w:t>arabic</w:t>
       </w:r>
-      <w:proofErr w:type="spellEnd"/>
       <w:r>
         <w:rPr>
           <w:rFonts w:ascii="Roboto" w:eastAsia="Times New Roman" w:hAnsi="Roboto" w:cs="Times New Roman"/>
@@ -621,7 +559,6 @@
         </w:rPr>
         <w:t xml:space="preserve">, </w:t>
       </w:r>
-      <w:proofErr w:type="spellStart"/>
       <w:r>
         <w:rPr>
           <w:rFonts w:ascii="Roboto" w:eastAsia="Times New Roman" w:hAnsi="Roboto" w:cs="Times New Roman"/>
@@ -632,7 +569,6 @@
         </w:rPr>
         <w:t>german</w:t>
       </w:r>
-      <w:proofErr w:type="spellEnd"/>
     </w:p>
     <w:p>
       <w:pPr>
@@ -681,29 +617,7 @@
           <w:szCs w:val="31"/>
           <w:lang w:val="en-US" w:eastAsia="sv-SE"/>
         </w:rPr>
-        <w:t xml:space="preserve">coding, plants, travelling, architecture, art, landscapes, building things, </w:t>
-      </w:r>
-      <w:proofErr w:type="spellStart"/>
-      <w:r>
-        <w:rPr>
-          <w:rFonts w:ascii="Roboto" w:eastAsia="Times New Roman" w:hAnsi="Roboto" w:cs="Times New Roman"/>
-          <w:color w:val="212529"/>
-          <w:sz w:val="31"/>
-          <w:szCs w:val="31"/>
-          <w:lang w:val="en-US" w:eastAsia="sv-SE"/>
-        </w:rPr>
-        <w:t>ai</w:t>
-      </w:r>
-      <w:proofErr w:type="spellEnd"/>
-      <w:r>
-        <w:rPr>
-          <w:rFonts w:ascii="Roboto" w:eastAsia="Times New Roman" w:hAnsi="Roboto" w:cs="Times New Roman"/>
-          <w:color w:val="212529"/>
-          <w:sz w:val="31"/>
-          <w:szCs w:val="31"/>
-          <w:lang w:val="en-US" w:eastAsia="sv-SE"/>
-        </w:rPr>
-        <w:t>, gym</w:t>
+        <w:t>coding, plants, travelling, architecture, art, landscapes, building things, ai, gym</w:t>
       </w:r>
     </w:p>
     <w:p>
@@ -764,75 +678,8 @@
           <w:szCs w:val="31"/>
           <w:lang w:val="en-US" w:eastAsia="sv-SE"/>
         </w:rPr>
-        <w:t>: html/</w:t>
-      </w:r>
-      <w:proofErr w:type="spellStart"/>
-      <w:r>
-        <w:rPr>
-          <w:rFonts w:ascii="Roboto" w:eastAsia="Times New Roman" w:hAnsi="Roboto" w:cs="Times New Roman"/>
-          <w:color w:val="212529"/>
-          <w:sz w:val="31"/>
-          <w:szCs w:val="31"/>
-          <w:lang w:val="en-US" w:eastAsia="sv-SE"/>
-        </w:rPr>
-        <w:t>javascript</w:t>
-      </w:r>
-      <w:proofErr w:type="spellEnd"/>
-      <w:r>
-        <w:rPr>
-          <w:rFonts w:ascii="Roboto" w:eastAsia="Times New Roman" w:hAnsi="Roboto" w:cs="Times New Roman"/>
-          <w:color w:val="212529"/>
-          <w:sz w:val="31"/>
-          <w:szCs w:val="31"/>
-          <w:lang w:val="en-US" w:eastAsia="sv-SE"/>
-        </w:rPr>
-        <w:t>/</w:t>
-      </w:r>
-      <w:proofErr w:type="spellStart"/>
-      <w:r>
-        <w:rPr>
-          <w:rFonts w:ascii="Roboto" w:eastAsia="Times New Roman" w:hAnsi="Roboto" w:cs="Times New Roman"/>
-          <w:color w:val="212529"/>
-          <w:sz w:val="31"/>
-          <w:szCs w:val="31"/>
-          <w:lang w:val="en-US" w:eastAsia="sv-SE"/>
-        </w:rPr>
-        <w:t>css</w:t>
-      </w:r>
-      <w:proofErr w:type="spellEnd"/>
-      <w:r>
-        <w:rPr>
-          <w:rFonts w:ascii="Roboto" w:eastAsia="Times New Roman" w:hAnsi="Roboto" w:cs="Times New Roman"/>
-          <w:color w:val="212529"/>
-          <w:sz w:val="31"/>
-          <w:szCs w:val="31"/>
-          <w:lang w:val="en-US" w:eastAsia="sv-SE"/>
-        </w:rPr>
-        <w:t>(</w:t>
-      </w:r>
-      <w:proofErr w:type="spellStart"/>
-      <w:r>
-        <w:rPr>
-          <w:rFonts w:ascii="Roboto" w:eastAsia="Times New Roman" w:hAnsi="Roboto" w:cs="Times New Roman"/>
-          <w:color w:val="212529"/>
-          <w:sz w:val="31"/>
-          <w:szCs w:val="31"/>
-          <w:lang w:val="en-US" w:eastAsia="sv-SE"/>
-        </w:rPr>
-        <w:t>bem</w:t>
-      </w:r>
-      <w:proofErr w:type="spellEnd"/>
-      <w:r>
-        <w:rPr>
-          <w:rFonts w:ascii="Roboto" w:eastAsia="Times New Roman" w:hAnsi="Roboto" w:cs="Times New Roman"/>
-          <w:color w:val="212529"/>
-          <w:sz w:val="31"/>
-          <w:szCs w:val="31"/>
-          <w:lang w:val="en-US" w:eastAsia="sv-SE"/>
-        </w:rPr>
-        <w:t xml:space="preserve">)/typescript, </w:t>
-      </w:r>
-      <w:proofErr w:type="spellStart"/>
+        <w:t xml:space="preserve">: html/javascript/css(bem)/typescript, </w:t>
+      </w:r>
       <w:r>
         <w:rPr>
           <w:rFonts w:ascii="Roboto" w:eastAsia="Times New Roman" w:hAnsi="Roboto" w:cs="Times New Roman"/>
@@ -843,60 +690,15 @@
         </w:rPr>
         <w:t>scss</w:t>
       </w:r>
-      <w:proofErr w:type="spellEnd"/>
-      <w:r>
-        <w:rPr>
-          <w:rFonts w:ascii="Roboto" w:eastAsia="Times New Roman" w:hAnsi="Roboto" w:cs="Times New Roman"/>
-          <w:color w:val="212529"/>
-          <w:sz w:val="31"/>
-          <w:szCs w:val="31"/>
-          <w:lang w:val="en-US" w:eastAsia="sv-SE"/>
-        </w:rPr>
-        <w:t>, design systems(material-</w:t>
-      </w:r>
-      <w:proofErr w:type="spellStart"/>
-      <w:r>
-        <w:rPr>
-          <w:rFonts w:ascii="Roboto" w:eastAsia="Times New Roman" w:hAnsi="Roboto" w:cs="Times New Roman"/>
-          <w:color w:val="212529"/>
-          <w:sz w:val="31"/>
-          <w:szCs w:val="31"/>
-          <w:lang w:val="en-US" w:eastAsia="sv-SE"/>
-        </w:rPr>
-        <w:t>ui</w:t>
-      </w:r>
-      <w:proofErr w:type="spellEnd"/>
-      <w:r>
-        <w:rPr>
-          <w:rFonts w:ascii="Roboto" w:eastAsia="Times New Roman" w:hAnsi="Roboto" w:cs="Times New Roman"/>
-          <w:color w:val="212529"/>
-          <w:sz w:val="31"/>
-          <w:szCs w:val="31"/>
-          <w:lang w:val="en-US" w:eastAsia="sv-SE"/>
-        </w:rPr>
-        <w:t>/semantic-</w:t>
-      </w:r>
-      <w:proofErr w:type="spellStart"/>
-      <w:r>
-        <w:rPr>
-          <w:rFonts w:ascii="Roboto" w:eastAsia="Times New Roman" w:hAnsi="Roboto" w:cs="Times New Roman"/>
-          <w:color w:val="212529"/>
-          <w:sz w:val="31"/>
-          <w:szCs w:val="31"/>
-          <w:lang w:val="en-US" w:eastAsia="sv-SE"/>
-        </w:rPr>
-        <w:t>ui</w:t>
-      </w:r>
-      <w:proofErr w:type="spellEnd"/>
-      <w:r>
-        <w:rPr>
-          <w:rFonts w:ascii="Roboto" w:eastAsia="Times New Roman" w:hAnsi="Roboto" w:cs="Times New Roman"/>
-          <w:color w:val="212529"/>
-          <w:sz w:val="31"/>
-          <w:szCs w:val="31"/>
-          <w:lang w:val="en-US" w:eastAsia="sv-SE"/>
-        </w:rPr>
-        <w:t xml:space="preserve">), build tools, react16+, </w:t>
+      <w:r>
+        <w:rPr>
+          <w:rFonts w:ascii="Roboto" w:eastAsia="Times New Roman" w:hAnsi="Roboto" w:cs="Times New Roman"/>
+          <w:color w:val="212529"/>
+          <w:sz w:val="31"/>
+          <w:szCs w:val="31"/>
+          <w:lang w:val="en-US" w:eastAsia="sv-SE"/>
+        </w:rPr>
+        <w:t xml:space="preserve">, design systems(material-ui/semantic-ui), build tools, react16+, </w:t>
       </w:r>
       <w:r>
         <w:rPr>
@@ -960,117 +762,7 @@
           <w:szCs w:val="31"/>
           <w:lang w:val="en-US" w:eastAsia="sv-SE"/>
         </w:rPr>
-        <w:t xml:space="preserve">: python, express/node.js, package manager, </w:t>
-      </w:r>
-      <w:proofErr w:type="spellStart"/>
-      <w:r>
-        <w:rPr>
-          <w:rFonts w:ascii="Roboto" w:eastAsia="Times New Roman" w:hAnsi="Roboto" w:cs="Times New Roman"/>
-          <w:color w:val="212529"/>
-          <w:sz w:val="31"/>
-          <w:szCs w:val="31"/>
-          <w:lang w:val="en-US" w:eastAsia="sv-SE"/>
-        </w:rPr>
-        <w:t>aws</w:t>
-      </w:r>
-      <w:proofErr w:type="spellEnd"/>
-      <w:r>
-        <w:rPr>
-          <w:rFonts w:ascii="Roboto" w:eastAsia="Times New Roman" w:hAnsi="Roboto" w:cs="Times New Roman"/>
-          <w:color w:val="212529"/>
-          <w:sz w:val="31"/>
-          <w:szCs w:val="31"/>
-          <w:lang w:val="en-US" w:eastAsia="sv-SE"/>
-        </w:rPr>
-        <w:t xml:space="preserve"> services, rest, authentication/authorization, </w:t>
-      </w:r>
-      <w:proofErr w:type="spellStart"/>
-      <w:r>
-        <w:rPr>
-          <w:rFonts w:ascii="Roboto" w:eastAsia="Times New Roman" w:hAnsi="Roboto" w:cs="Times New Roman"/>
-          <w:color w:val="212529"/>
-          <w:sz w:val="31"/>
-          <w:szCs w:val="31"/>
-          <w:lang w:val="en-US" w:eastAsia="sv-SE"/>
-        </w:rPr>
-        <w:t>nosql</w:t>
-      </w:r>
-      <w:proofErr w:type="spellEnd"/>
-      <w:r>
-        <w:rPr>
-          <w:rFonts w:ascii="Roboto" w:eastAsia="Times New Roman" w:hAnsi="Roboto" w:cs="Times New Roman"/>
-          <w:color w:val="212529"/>
-          <w:sz w:val="31"/>
-          <w:szCs w:val="31"/>
-          <w:lang w:val="en-US" w:eastAsia="sv-SE"/>
-        </w:rPr>
-        <w:t xml:space="preserve"> (</w:t>
-      </w:r>
-      <w:proofErr w:type="spellStart"/>
-      <w:r>
-        <w:rPr>
-          <w:rFonts w:ascii="Roboto" w:eastAsia="Times New Roman" w:hAnsi="Roboto" w:cs="Times New Roman"/>
-          <w:color w:val="212529"/>
-          <w:sz w:val="31"/>
-          <w:szCs w:val="31"/>
-          <w:lang w:val="en-US" w:eastAsia="sv-SE"/>
-        </w:rPr>
-        <w:t>dynamodb</w:t>
-      </w:r>
-      <w:proofErr w:type="spellEnd"/>
-      <w:r>
-        <w:rPr>
-          <w:rFonts w:ascii="Roboto" w:eastAsia="Times New Roman" w:hAnsi="Roboto" w:cs="Times New Roman"/>
-          <w:color w:val="212529"/>
-          <w:sz w:val="31"/>
-          <w:szCs w:val="31"/>
-          <w:lang w:val="en-US" w:eastAsia="sv-SE"/>
-        </w:rPr>
-        <w:t xml:space="preserve">), </w:t>
-      </w:r>
-      <w:proofErr w:type="spellStart"/>
-      <w:r>
-        <w:rPr>
-          <w:rFonts w:ascii="Roboto" w:eastAsia="Times New Roman" w:hAnsi="Roboto" w:cs="Times New Roman"/>
-          <w:color w:val="212529"/>
-          <w:sz w:val="31"/>
-          <w:szCs w:val="31"/>
-          <w:lang w:val="en-US" w:eastAsia="sv-SE"/>
-        </w:rPr>
-        <w:t>sql</w:t>
-      </w:r>
-      <w:proofErr w:type="spellEnd"/>
-      <w:r>
-        <w:rPr>
-          <w:rFonts w:ascii="Roboto" w:eastAsia="Times New Roman" w:hAnsi="Roboto" w:cs="Times New Roman"/>
-          <w:color w:val="212529"/>
-          <w:sz w:val="31"/>
-          <w:szCs w:val="31"/>
-          <w:lang w:val="en-US" w:eastAsia="sv-SE"/>
-        </w:rPr>
-        <w:t xml:space="preserve"> (</w:t>
-      </w:r>
-      <w:proofErr w:type="spellStart"/>
-      <w:r>
-        <w:rPr>
-          <w:rFonts w:ascii="Roboto" w:eastAsia="Times New Roman" w:hAnsi="Roboto" w:cs="Times New Roman"/>
-          <w:color w:val="212529"/>
-          <w:sz w:val="31"/>
-          <w:szCs w:val="31"/>
-          <w:lang w:val="en-US" w:eastAsia="sv-SE"/>
-        </w:rPr>
-        <w:t>postgresql</w:t>
-      </w:r>
-      <w:proofErr w:type="spellEnd"/>
-      <w:r>
-        <w:rPr>
-          <w:rFonts w:ascii="Roboto" w:eastAsia="Times New Roman" w:hAnsi="Roboto" w:cs="Times New Roman"/>
-          <w:color w:val="212529"/>
-          <w:sz w:val="31"/>
-          <w:szCs w:val="31"/>
-          <w:lang w:val="en-US" w:eastAsia="sv-SE"/>
-        </w:rPr>
-        <w:t>), unit/integration testing</w:t>
+        <w:t>: python, express/node.js, package manager, aws services, rest, authentication/authorization, nosql (dynamodb), sql (postgresql), unit/integration testing</w:t>
       </w:r>
     </w:p>
     <w:p>
@@ -1084,7 +776,6 @@
           <w:lang w:val="en-US" w:eastAsia="sv-SE"/>
         </w:rPr>
       </w:pPr>
-      <w:proofErr w:type="spellStart"/>
       <w:r>
         <w:rPr>
           <w:rFonts w:ascii="Roboto" w:eastAsia="Times New Roman" w:hAnsi="Roboto" w:cs="Times New Roman"/>
@@ -1097,236 +788,35 @@
         </w:rPr>
         <w:t>devops</w:t>
       </w:r>
-      <w:proofErr w:type="spellEnd"/>
-      <w:r>
-        <w:rPr>
-          <w:rFonts w:ascii="Roboto" w:eastAsia="Times New Roman" w:hAnsi="Roboto" w:cs="Times New Roman"/>
-          <w:color w:val="212529"/>
-          <w:sz w:val="31"/>
-          <w:szCs w:val="31"/>
-          <w:lang w:val="en-US" w:eastAsia="sv-SE"/>
-        </w:rPr>
-        <w:t>: </w:t>
-      </w:r>
-      <w:proofErr w:type="spellStart"/>
-      <w:r>
-        <w:rPr>
-          <w:rFonts w:ascii="Roboto" w:eastAsia="Times New Roman" w:hAnsi="Roboto" w:cs="Times New Roman"/>
-          <w:color w:val="212529"/>
-          <w:sz w:val="31"/>
-          <w:szCs w:val="31"/>
-          <w:lang w:val="en-US" w:eastAsia="sv-SE"/>
-        </w:rPr>
-        <w:t>gitlab</w:t>
-      </w:r>
-      <w:proofErr w:type="spellEnd"/>
-      <w:r>
-        <w:rPr>
-          <w:rFonts w:ascii="Roboto" w:eastAsia="Times New Roman" w:hAnsi="Roboto" w:cs="Times New Roman"/>
-          <w:color w:val="212529"/>
-          <w:sz w:val="31"/>
-          <w:szCs w:val="31"/>
-          <w:lang w:val="en-US" w:eastAsia="sv-SE"/>
-        </w:rPr>
-        <w:t xml:space="preserve">-ci, </w:t>
-      </w:r>
-      <w:proofErr w:type="spellStart"/>
-      <w:r>
-        <w:rPr>
-          <w:rFonts w:ascii="Roboto" w:eastAsia="Times New Roman" w:hAnsi="Roboto" w:cs="Times New Roman"/>
-          <w:color w:val="212529"/>
-          <w:sz w:val="31"/>
-          <w:szCs w:val="31"/>
-          <w:lang w:val="en-US" w:eastAsia="sv-SE"/>
-        </w:rPr>
-        <w:t>serverless</w:t>
-      </w:r>
-      <w:proofErr w:type="spellEnd"/>
-      <w:r>
-        <w:rPr>
-          <w:rFonts w:ascii="Roboto" w:eastAsia="Times New Roman" w:hAnsi="Roboto" w:cs="Times New Roman"/>
-          <w:color w:val="212529"/>
-          <w:sz w:val="31"/>
-          <w:szCs w:val="31"/>
-          <w:lang w:val="en-US" w:eastAsia="sv-SE"/>
-        </w:rPr>
-        <w:t xml:space="preserve"> framework, terraform, </w:t>
-      </w:r>
-      <w:proofErr w:type="spellStart"/>
-      <w:r>
-        <w:rPr>
-          <w:rFonts w:ascii="Roboto" w:eastAsia="Times New Roman" w:hAnsi="Roboto" w:cs="Times New Roman"/>
-          <w:color w:val="212529"/>
-          <w:sz w:val="31"/>
-          <w:szCs w:val="31"/>
-          <w:lang w:val="en-US" w:eastAsia="sv-SE"/>
-        </w:rPr>
-        <w:t>aws</w:t>
-      </w:r>
-      <w:proofErr w:type="spellEnd"/>
-      <w:r>
-        <w:rPr>
-          <w:rFonts w:ascii="Roboto" w:eastAsia="Times New Roman" w:hAnsi="Roboto" w:cs="Times New Roman"/>
-          <w:color w:val="212529"/>
-          <w:sz w:val="31"/>
-          <w:szCs w:val="31"/>
-          <w:lang w:val="en-US" w:eastAsia="sv-SE"/>
-        </w:rPr>
-        <w:t xml:space="preserve"> </w:t>
-      </w:r>
-      <w:proofErr w:type="spellStart"/>
-      <w:r>
-        <w:rPr>
-          <w:rFonts w:ascii="Roboto" w:eastAsia="Times New Roman" w:hAnsi="Roboto" w:cs="Times New Roman"/>
-          <w:color w:val="212529"/>
-          <w:sz w:val="31"/>
-          <w:szCs w:val="31"/>
-          <w:lang w:val="en-US" w:eastAsia="sv-SE"/>
-        </w:rPr>
-        <w:t>cloudformation</w:t>
-      </w:r>
-      <w:proofErr w:type="spellEnd"/>
-      <w:r>
-        <w:rPr>
-          <w:rFonts w:ascii="Roboto" w:eastAsia="Times New Roman" w:hAnsi="Roboto" w:cs="Times New Roman"/>
-          <w:color w:val="212529"/>
-          <w:sz w:val="31"/>
-          <w:szCs w:val="31"/>
-          <w:lang w:val="en-US" w:eastAsia="sv-SE"/>
-        </w:rPr>
-        <w:t xml:space="preserve">, </w:t>
-      </w:r>
-      <w:proofErr w:type="spellStart"/>
-      <w:r>
-        <w:rPr>
-          <w:rFonts w:ascii="Roboto" w:eastAsia="Times New Roman" w:hAnsi="Roboto" w:cs="Times New Roman"/>
-          <w:color w:val="212529"/>
-          <w:sz w:val="31"/>
-          <w:szCs w:val="31"/>
-          <w:lang w:val="en-US" w:eastAsia="sv-SE"/>
-        </w:rPr>
-        <w:t>docker</w:t>
-      </w:r>
-      <w:proofErr w:type="spellEnd"/>
-      <w:r>
-        <w:rPr>
-          <w:rFonts w:ascii="Roboto" w:eastAsia="Times New Roman" w:hAnsi="Roboto" w:cs="Times New Roman"/>
-          <w:color w:val="212529"/>
-          <w:sz w:val="31"/>
-          <w:szCs w:val="31"/>
-          <w:lang w:val="en-US" w:eastAsia="sv-SE"/>
-        </w:rPr>
-        <w:t xml:space="preserve">, </w:t>
-      </w:r>
-      <w:proofErr w:type="spellStart"/>
-      <w:r>
-        <w:rPr>
-          <w:rFonts w:ascii="Roboto" w:eastAsia="Times New Roman" w:hAnsi="Roboto" w:cs="Times New Roman"/>
-          <w:color w:val="212529"/>
-          <w:sz w:val="31"/>
-          <w:szCs w:val="31"/>
-          <w:lang w:val="en-US" w:eastAsia="sv-SE"/>
-        </w:rPr>
-        <w:t>kubernetes</w:t>
-      </w:r>
-      <w:proofErr w:type="spellEnd"/>
-      <w:r>
-        <w:rPr>
-          <w:rFonts w:ascii="Roboto" w:eastAsia="Times New Roman" w:hAnsi="Roboto" w:cs="Times New Roman"/>
-          <w:color w:val="212529"/>
-          <w:sz w:val="31"/>
-          <w:szCs w:val="31"/>
-          <w:lang w:val="en-US" w:eastAsia="sv-SE"/>
-        </w:rPr>
-        <w:t>, ~</w:t>
-      </w:r>
-      <w:proofErr w:type="spellStart"/>
-      <w:r>
-        <w:rPr>
-          <w:rFonts w:ascii="Roboto" w:eastAsia="Times New Roman" w:hAnsi="Roboto" w:cs="Times New Roman"/>
-          <w:color w:val="212529"/>
-          <w:sz w:val="31"/>
-          <w:szCs w:val="31"/>
-          <w:lang w:val="en-US" w:eastAsia="sv-SE"/>
-        </w:rPr>
-        <w:t>linux</w:t>
-      </w:r>
-      <w:proofErr w:type="spellEnd"/>
-      <w:r>
-        <w:rPr>
-          <w:rFonts w:ascii="Roboto" w:eastAsia="Times New Roman" w:hAnsi="Roboto" w:cs="Times New Roman"/>
-          <w:color w:val="212529"/>
-          <w:sz w:val="31"/>
-          <w:szCs w:val="31"/>
-          <w:lang w:val="en-US" w:eastAsia="sv-SE"/>
-        </w:rPr>
-        <w:t xml:space="preserve">, terminal, </w:t>
-      </w:r>
-      <w:proofErr w:type="spellStart"/>
-      <w:r>
-        <w:rPr>
-          <w:rFonts w:ascii="Roboto" w:eastAsia="Times New Roman" w:hAnsi="Roboto" w:cs="Times New Roman"/>
-          <w:color w:val="212529"/>
-          <w:sz w:val="31"/>
-          <w:szCs w:val="31"/>
-          <w:lang w:val="en-US" w:eastAsia="sv-SE"/>
-        </w:rPr>
-        <w:t>aws</w:t>
-      </w:r>
-      <w:proofErr w:type="spellEnd"/>
-      <w:r>
-        <w:rPr>
-          <w:rFonts w:ascii="Roboto" w:eastAsia="Times New Roman" w:hAnsi="Roboto" w:cs="Times New Roman"/>
-          <w:color w:val="212529"/>
-          <w:sz w:val="31"/>
-          <w:szCs w:val="31"/>
-          <w:lang w:val="en-US" w:eastAsia="sv-SE"/>
-        </w:rPr>
-        <w:t>, ~</w:t>
-      </w:r>
-      <w:proofErr w:type="spellStart"/>
-      <w:r>
-        <w:rPr>
-          <w:rFonts w:ascii="Roboto" w:eastAsia="Times New Roman" w:hAnsi="Roboto" w:cs="Times New Roman"/>
-          <w:color w:val="212529"/>
-          <w:sz w:val="31"/>
-          <w:szCs w:val="31"/>
-          <w:lang w:val="en-US" w:eastAsia="sv-SE"/>
-        </w:rPr>
-        <w:t>heroku</w:t>
-      </w:r>
-      <w:proofErr w:type="spellEnd"/>
-      <w:r>
-        <w:rPr>
-          <w:rFonts w:ascii="Roboto" w:eastAsia="Times New Roman" w:hAnsi="Roboto" w:cs="Times New Roman"/>
-          <w:color w:val="212529"/>
-          <w:sz w:val="31"/>
-          <w:szCs w:val="31"/>
-          <w:lang w:val="en-US" w:eastAsia="sv-SE"/>
-        </w:rPr>
-        <w:t>, infrastructure monitoring (</w:t>
-      </w:r>
-      <w:proofErr w:type="spellStart"/>
-      <w:r>
-        <w:rPr>
-          <w:rFonts w:ascii="Roboto" w:eastAsia="Times New Roman" w:hAnsi="Roboto" w:cs="Times New Roman"/>
-          <w:color w:val="212529"/>
-          <w:sz w:val="31"/>
-          <w:szCs w:val="31"/>
-          <w:lang w:val="en-US" w:eastAsia="sv-SE"/>
-        </w:rPr>
-        <w:t>datadog</w:t>
-      </w:r>
-      <w:proofErr w:type="spellEnd"/>
-      <w:r>
-        <w:rPr>
-          <w:rFonts w:ascii="Roboto" w:eastAsia="Times New Roman" w:hAnsi="Roboto" w:cs="Times New Roman"/>
-          <w:color w:val="212529"/>
-          <w:sz w:val="31"/>
-          <w:szCs w:val="31"/>
-          <w:lang w:val="en-US" w:eastAsia="sv-SE"/>
-        </w:rPr>
-        <w:t>)</w:t>
+      <w:r>
+        <w:rPr>
+          <w:rFonts w:ascii="Roboto" w:eastAsia="Times New Roman" w:hAnsi="Roboto" w:cs="Times New Roman"/>
+          <w:color w:val="212529"/>
+          <w:sz w:val="31"/>
+          <w:szCs w:val="31"/>
+          <w:lang w:val="en-US" w:eastAsia="sv-SE"/>
+        </w:rPr>
+        <w:t xml:space="preserve">: gitlab-ci, serverless framework, terraform, </w:t>
+      </w:r>
+      <w:r>
+        <w:rPr>
+          <w:rFonts w:ascii="Roboto" w:eastAsia="Times New Roman" w:hAnsi="Roboto" w:cs="Times New Roman"/>
+          <w:color w:val="212529"/>
+          <w:sz w:val="31"/>
+          <w:szCs w:val="31"/>
+          <w:lang w:val="en-US" w:eastAsia="sv-SE"/>
+        </w:rPr>
+        <w:t xml:space="preserve">cloudia, </w:t>
+      </w:r>
+      <w:r>
+        <w:rPr>
+          <w:rFonts w:ascii="Roboto" w:eastAsia="Times New Roman" w:hAnsi="Roboto" w:cs="Times New Roman"/>
+          <w:color w:val="212529"/>
+          <w:sz w:val="31"/>
+          <w:szCs w:val="31"/>
+          <w:lang w:val="en-US" w:eastAsia="sv-SE"/>
+        </w:rPr>
+        <w:t>aws cloudformation, docker, kubernetes, ~linux, terminal, aws, ~heroku, infrastructure monitoring (datadog)</w:t>
       </w:r>
     </w:p>
     <w:p>
@@ -1456,64 +946,8 @@
           <w:szCs w:val="31"/>
           <w:lang w:val="en-US" w:eastAsia="sv-SE"/>
         </w:rPr>
-        <w:t>: Royal Institute of Technology / </w:t>
-      </w:r>
-      <w:proofErr w:type="spellStart"/>
-      <w:r>
-        <w:rPr>
-          <w:rFonts w:ascii="Roboto" w:eastAsia="Times New Roman" w:hAnsi="Roboto" w:cs="Times New Roman"/>
-          <w:color w:val="212529"/>
-          <w:sz w:val="31"/>
-          <w:szCs w:val="31"/>
-          <w:lang w:val="en-US" w:eastAsia="sv-SE"/>
-        </w:rPr>
-        <w:t>Kungliga</w:t>
-      </w:r>
-      <w:proofErr w:type="spellEnd"/>
-      <w:r>
-        <w:rPr>
-          <w:rFonts w:ascii="Roboto" w:eastAsia="Times New Roman" w:hAnsi="Roboto" w:cs="Times New Roman"/>
-          <w:color w:val="212529"/>
-          <w:sz w:val="31"/>
-          <w:szCs w:val="31"/>
-          <w:lang w:val="en-US" w:eastAsia="sv-SE"/>
-        </w:rPr>
-        <w:t xml:space="preserve"> </w:t>
-      </w:r>
-      <w:proofErr w:type="spellStart"/>
-      <w:r>
-        <w:rPr>
-          <w:rFonts w:ascii="Roboto" w:eastAsia="Times New Roman" w:hAnsi="Roboto" w:cs="Times New Roman"/>
-          <w:color w:val="212529"/>
-          <w:sz w:val="31"/>
-          <w:szCs w:val="31"/>
-          <w:lang w:val="en-US" w:eastAsia="sv-SE"/>
-        </w:rPr>
-        <w:t>Tekniska</w:t>
-      </w:r>
-      <w:proofErr w:type="spellEnd"/>
-      <w:r>
-        <w:rPr>
-          <w:rFonts w:ascii="Roboto" w:eastAsia="Times New Roman" w:hAnsi="Roboto" w:cs="Times New Roman"/>
-          <w:color w:val="212529"/>
-          <w:sz w:val="31"/>
-          <w:szCs w:val="31"/>
-          <w:lang w:val="en-US" w:eastAsia="sv-SE"/>
-        </w:rPr>
-        <w:t xml:space="preserve"> </w:t>
-      </w:r>
-      <w:proofErr w:type="spellStart"/>
-      <w:r>
-        <w:rPr>
-          <w:rFonts w:ascii="Roboto" w:eastAsia="Times New Roman" w:hAnsi="Roboto" w:cs="Times New Roman"/>
-          <w:color w:val="212529"/>
-          <w:sz w:val="31"/>
-          <w:szCs w:val="31"/>
-          <w:lang w:val="en-US" w:eastAsia="sv-SE"/>
-        </w:rPr>
-        <w:t>Högskolan</w:t>
-      </w:r>
-      <w:proofErr w:type="spellEnd"/>
+        <w:t>: Royal Institute of Technology / Kungliga Tekniska Högskolan</w:t>
+      </w:r>
     </w:p>
     <w:p>
       <w:pPr>
@@ -1546,20 +980,8 @@
           <w:szCs w:val="31"/>
           <w:lang w:val="en-US" w:eastAsia="sv-SE"/>
         </w:rPr>
-        <w:t>: Master of Science / </w:t>
-      </w:r>
-      <w:proofErr w:type="spellStart"/>
-      <w:r>
-        <w:rPr>
-          <w:rFonts w:ascii="Roboto" w:eastAsia="Times New Roman" w:hAnsi="Roboto" w:cs="Times New Roman"/>
-          <w:color w:val="212529"/>
-          <w:sz w:val="31"/>
-          <w:szCs w:val="31"/>
-          <w:lang w:val="en-US" w:eastAsia="sv-SE"/>
-        </w:rPr>
-        <w:t>Civilingenjör</w:t>
-      </w:r>
-      <w:proofErr w:type="spellEnd"/>
+        <w:t>: Master of Science / Civilingenjör</w:t>
+      </w:r>
     </w:p>
     <w:p>
       <w:pPr>
@@ -1884,51 +1306,7 @@
           <w:szCs w:val="31"/>
           <w:lang w:val="en-US" w:eastAsia="sv-SE"/>
         </w:rPr>
-        <w:t xml:space="preserve">: Full stack web developer in a small team of five, with additional responsibilities in user research and </w:t>
-      </w:r>
-      <w:proofErr w:type="spellStart"/>
-      <w:r>
-        <w:rPr>
-          <w:rFonts w:ascii="Roboto" w:eastAsia="Times New Roman" w:hAnsi="Roboto" w:cs="Times New Roman"/>
-          <w:color w:val="212529"/>
-          <w:sz w:val="31"/>
-          <w:szCs w:val="31"/>
-          <w:lang w:val="en-US" w:eastAsia="sv-SE"/>
-        </w:rPr>
-        <w:t>devops</w:t>
-      </w:r>
-      <w:proofErr w:type="spellEnd"/>
-      <w:r>
-        <w:rPr>
-          <w:rFonts w:ascii="Roboto" w:eastAsia="Times New Roman" w:hAnsi="Roboto" w:cs="Times New Roman"/>
-          <w:color w:val="212529"/>
-          <w:sz w:val="31"/>
-          <w:szCs w:val="31"/>
-          <w:lang w:val="en-US" w:eastAsia="sv-SE"/>
-        </w:rPr>
-        <w:t xml:space="preserve">. The team creates a service that aims to 1) improve driving behavior of truck drivers, 2) reduce wear and tear of vehicles, by engaging drivers in improving their driving style through </w:t>
-      </w:r>
-      <w:proofErr w:type="spellStart"/>
-      <w:r>
-        <w:rPr>
-          <w:rFonts w:ascii="Roboto" w:eastAsia="Times New Roman" w:hAnsi="Roboto" w:cs="Times New Roman"/>
-          <w:color w:val="212529"/>
-          <w:sz w:val="31"/>
-          <w:szCs w:val="31"/>
-          <w:lang w:val="en-US" w:eastAsia="sv-SE"/>
-        </w:rPr>
-        <w:t>gamification</w:t>
-      </w:r>
-      <w:proofErr w:type="spellEnd"/>
-      <w:r>
-        <w:rPr>
-          <w:rFonts w:ascii="Roboto" w:eastAsia="Times New Roman" w:hAnsi="Roboto" w:cs="Times New Roman"/>
-          <w:color w:val="212529"/>
-          <w:sz w:val="31"/>
-          <w:szCs w:val="31"/>
-          <w:lang w:val="en-US" w:eastAsia="sv-SE"/>
-        </w:rPr>
-        <w:t>. We use methods from the lean startup theory (e.g. build-measure-learn loop, MVP, hypothesis-driven development).</w:t>
+        <w:t>: Full stack web developer in a small team of five, with additional responsibilities in user research and devops. The team creates a service that aims to 1) improve driving behavior of truck drivers, 2) reduce wear and tear of vehicles, by engaging drivers in improving their driving style through gamification. We use methods from the lean startup theory (e.g. build-measure-learn loop, MVP, hypothesis-driven development).</w:t>
       </w:r>
     </w:p>
     <w:p>
@@ -2001,95 +1379,7 @@
           <w:szCs w:val="31"/>
           <w:lang w:val="en-US" w:eastAsia="sv-SE"/>
         </w:rPr>
-        <w:t>: react16+, typescript, react-</w:t>
-      </w:r>
-      <w:proofErr w:type="spellStart"/>
-      <w:r>
-        <w:rPr>
-          <w:rFonts w:ascii="Roboto" w:eastAsia="Times New Roman" w:hAnsi="Roboto" w:cs="Times New Roman"/>
-          <w:color w:val="212529"/>
-          <w:sz w:val="31"/>
-          <w:szCs w:val="31"/>
-          <w:lang w:val="en-US" w:eastAsia="sv-SE"/>
-        </w:rPr>
-        <w:t>redux</w:t>
-      </w:r>
-      <w:proofErr w:type="spellEnd"/>
-      <w:r>
-        <w:rPr>
-          <w:rFonts w:ascii="Roboto" w:eastAsia="Times New Roman" w:hAnsi="Roboto" w:cs="Times New Roman"/>
-          <w:color w:val="212529"/>
-          <w:sz w:val="31"/>
-          <w:szCs w:val="31"/>
-          <w:lang w:val="en-US" w:eastAsia="sv-SE"/>
-        </w:rPr>
-        <w:t xml:space="preserve">, </w:t>
-      </w:r>
-      <w:proofErr w:type="spellStart"/>
-      <w:r>
-        <w:rPr>
-          <w:rFonts w:ascii="Roboto" w:eastAsia="Times New Roman" w:hAnsi="Roboto" w:cs="Times New Roman"/>
-          <w:color w:val="212529"/>
-          <w:sz w:val="31"/>
-          <w:szCs w:val="31"/>
-          <w:lang w:val="en-US" w:eastAsia="sv-SE"/>
-        </w:rPr>
-        <w:t>javascript</w:t>
-      </w:r>
-      <w:proofErr w:type="spellEnd"/>
-      <w:r>
-        <w:rPr>
-          <w:rFonts w:ascii="Roboto" w:eastAsia="Times New Roman" w:hAnsi="Roboto" w:cs="Times New Roman"/>
-          <w:color w:val="212529"/>
-          <w:sz w:val="31"/>
-          <w:szCs w:val="31"/>
-          <w:lang w:val="en-US" w:eastAsia="sv-SE"/>
-        </w:rPr>
-        <w:t>/html/</w:t>
-      </w:r>
-      <w:proofErr w:type="spellStart"/>
-      <w:r>
-        <w:rPr>
-          <w:rFonts w:ascii="Roboto" w:eastAsia="Times New Roman" w:hAnsi="Roboto" w:cs="Times New Roman"/>
-          <w:color w:val="212529"/>
-          <w:sz w:val="31"/>
-          <w:szCs w:val="31"/>
-          <w:lang w:val="en-US" w:eastAsia="sv-SE"/>
-        </w:rPr>
-        <w:t>css</w:t>
-      </w:r>
-      <w:proofErr w:type="spellEnd"/>
-      <w:r>
-        <w:rPr>
-          <w:rFonts w:ascii="Roboto" w:eastAsia="Times New Roman" w:hAnsi="Roboto" w:cs="Times New Roman"/>
-          <w:color w:val="212529"/>
-          <w:sz w:val="31"/>
-          <w:szCs w:val="31"/>
-          <w:lang w:val="en-US" w:eastAsia="sv-SE"/>
-        </w:rPr>
-        <w:t>(</w:t>
-      </w:r>
-      <w:proofErr w:type="spellStart"/>
-      <w:r>
-        <w:rPr>
-          <w:rFonts w:ascii="Roboto" w:eastAsia="Times New Roman" w:hAnsi="Roboto" w:cs="Times New Roman"/>
-          <w:color w:val="212529"/>
-          <w:sz w:val="31"/>
-          <w:szCs w:val="31"/>
-          <w:lang w:val="en-US" w:eastAsia="sv-SE"/>
-        </w:rPr>
-        <w:t>bem</w:t>
-      </w:r>
-      <w:proofErr w:type="spellEnd"/>
-      <w:r>
-        <w:rPr>
-          <w:rFonts w:ascii="Roboto" w:eastAsia="Times New Roman" w:hAnsi="Roboto" w:cs="Times New Roman"/>
-          <w:color w:val="212529"/>
-          <w:sz w:val="31"/>
-          <w:szCs w:val="31"/>
-          <w:lang w:val="en-US" w:eastAsia="sv-SE"/>
-        </w:rPr>
-        <w:t xml:space="preserve">), </w:t>
+        <w:t xml:space="preserve">: react16+, typescript, react-redux, javascript/html/css(bem), </w:t>
       </w:r>
       <w:r>
         <w:rPr>
@@ -2101,30 +1391,16 @@
         </w:rPr>
         <w:t>scss</w:t>
       </w:r>
-      <w:bookmarkStart w:id="0" w:name="_GoBack"/>
-      <w:bookmarkEnd w:id="0"/>
-      <w:r>
-        <w:rPr>
-          <w:rFonts w:ascii="Roboto" w:eastAsia="Times New Roman" w:hAnsi="Roboto" w:cs="Times New Roman"/>
-          <w:color w:val="212529"/>
-          <w:sz w:val="31"/>
-          <w:szCs w:val="31"/>
-          <w:lang w:val="en-US" w:eastAsia="sv-SE"/>
-        </w:rPr>
-        <w:t>, jest/enzyme, material-</w:t>
-      </w:r>
-      <w:proofErr w:type="spellStart"/>
-      <w:r>
-        <w:rPr>
-          <w:rFonts w:ascii="Roboto" w:eastAsia="Times New Roman" w:hAnsi="Roboto" w:cs="Times New Roman"/>
-          <w:color w:val="212529"/>
-          <w:sz w:val="31"/>
-          <w:szCs w:val="31"/>
-          <w:lang w:val="en-US" w:eastAsia="sv-SE"/>
-        </w:rPr>
-        <w:t>ui</w:t>
-      </w:r>
-      <w:proofErr w:type="spellEnd"/>
+      <w:r>
+        <w:rPr>
+          <w:rFonts w:ascii="Roboto" w:eastAsia="Times New Roman" w:hAnsi="Roboto" w:cs="Times New Roman"/>
+          <w:color w:val="212529"/>
+          <w:sz w:val="31"/>
+          <w:szCs w:val="31"/>
+          <w:lang w:val="en-US" w:eastAsia="sv-SE"/>
+        </w:rPr>
+        <w:t>, jest/enzyme, material-ui</w:t>
+      </w:r>
     </w:p>
     <w:p>
       <w:pPr>
@@ -2162,337 +1438,7 @@
           <w:szCs w:val="31"/>
           <w:lang w:val="en-US" w:eastAsia="sv-SE"/>
         </w:rPr>
-        <w:t xml:space="preserve">: python, java, </w:t>
-      </w:r>
-      <w:proofErr w:type="spellStart"/>
-      <w:r>
-        <w:rPr>
-          <w:rFonts w:ascii="Roboto" w:eastAsia="Times New Roman" w:hAnsi="Roboto" w:cs="Times New Roman"/>
-          <w:color w:val="212529"/>
-          <w:sz w:val="31"/>
-          <w:szCs w:val="31"/>
-          <w:lang w:val="en-US" w:eastAsia="sv-SE"/>
-        </w:rPr>
-        <w:t>aws</w:t>
-      </w:r>
-      <w:proofErr w:type="spellEnd"/>
-      <w:r>
-        <w:rPr>
-          <w:rFonts w:ascii="Roboto" w:eastAsia="Times New Roman" w:hAnsi="Roboto" w:cs="Times New Roman"/>
-          <w:color w:val="212529"/>
-          <w:sz w:val="31"/>
-          <w:szCs w:val="31"/>
-          <w:lang w:val="en-US" w:eastAsia="sv-SE"/>
-        </w:rPr>
-        <w:t xml:space="preserve"> lambda, step functions, </w:t>
-      </w:r>
-      <w:proofErr w:type="spellStart"/>
-      <w:r>
-        <w:rPr>
-          <w:rFonts w:ascii="Roboto" w:eastAsia="Times New Roman" w:hAnsi="Roboto" w:cs="Times New Roman"/>
-          <w:color w:val="212529"/>
-          <w:sz w:val="31"/>
-          <w:szCs w:val="31"/>
-          <w:lang w:val="en-US" w:eastAsia="sv-SE"/>
-        </w:rPr>
-        <w:t>aws</w:t>
-      </w:r>
-      <w:proofErr w:type="spellEnd"/>
-      <w:r>
-        <w:rPr>
-          <w:rFonts w:ascii="Roboto" w:eastAsia="Times New Roman" w:hAnsi="Roboto" w:cs="Times New Roman"/>
-          <w:color w:val="212529"/>
-          <w:sz w:val="31"/>
-          <w:szCs w:val="31"/>
-          <w:lang w:val="en-US" w:eastAsia="sv-SE"/>
-        </w:rPr>
-        <w:t xml:space="preserve"> </w:t>
-      </w:r>
-      <w:proofErr w:type="spellStart"/>
-      <w:r>
-        <w:rPr>
-          <w:rFonts w:ascii="Roboto" w:eastAsia="Times New Roman" w:hAnsi="Roboto" w:cs="Times New Roman"/>
-          <w:color w:val="212529"/>
-          <w:sz w:val="31"/>
-          <w:szCs w:val="31"/>
-          <w:lang w:val="en-US" w:eastAsia="sv-SE"/>
-        </w:rPr>
-        <w:t>dyanmodb</w:t>
-      </w:r>
-      <w:proofErr w:type="spellEnd"/>
-      <w:r>
-        <w:rPr>
-          <w:rFonts w:ascii="Roboto" w:eastAsia="Times New Roman" w:hAnsi="Roboto" w:cs="Times New Roman"/>
-          <w:color w:val="212529"/>
-          <w:sz w:val="31"/>
-          <w:szCs w:val="31"/>
-          <w:lang w:val="en-US" w:eastAsia="sv-SE"/>
-        </w:rPr>
-        <w:t xml:space="preserve">, </w:t>
-      </w:r>
-      <w:proofErr w:type="spellStart"/>
-      <w:r>
-        <w:rPr>
-          <w:rFonts w:ascii="Roboto" w:eastAsia="Times New Roman" w:hAnsi="Roboto" w:cs="Times New Roman"/>
-          <w:color w:val="212529"/>
-          <w:sz w:val="31"/>
-          <w:szCs w:val="31"/>
-          <w:lang w:val="en-US" w:eastAsia="sv-SE"/>
-        </w:rPr>
-        <w:t>aws</w:t>
-      </w:r>
-      <w:proofErr w:type="spellEnd"/>
-      <w:r>
-        <w:rPr>
-          <w:rFonts w:ascii="Roboto" w:eastAsia="Times New Roman" w:hAnsi="Roboto" w:cs="Times New Roman"/>
-          <w:color w:val="212529"/>
-          <w:sz w:val="31"/>
-          <w:szCs w:val="31"/>
-          <w:lang w:val="en-US" w:eastAsia="sv-SE"/>
-        </w:rPr>
-        <w:t xml:space="preserve"> </w:t>
-      </w:r>
-      <w:proofErr w:type="spellStart"/>
-      <w:r>
-        <w:rPr>
-          <w:rFonts w:ascii="Roboto" w:eastAsia="Times New Roman" w:hAnsi="Roboto" w:cs="Times New Roman"/>
-          <w:color w:val="212529"/>
-          <w:sz w:val="31"/>
-          <w:szCs w:val="31"/>
-          <w:lang w:val="en-US" w:eastAsia="sv-SE"/>
-        </w:rPr>
-        <w:t>sqs</w:t>
-      </w:r>
-      <w:proofErr w:type="spellEnd"/>
-      <w:r>
-        <w:rPr>
-          <w:rFonts w:ascii="Roboto" w:eastAsia="Times New Roman" w:hAnsi="Roboto" w:cs="Times New Roman"/>
-          <w:color w:val="212529"/>
-          <w:sz w:val="31"/>
-          <w:szCs w:val="31"/>
-          <w:lang w:val="en-US" w:eastAsia="sv-SE"/>
-        </w:rPr>
-        <w:t xml:space="preserve">, </w:t>
-      </w:r>
-      <w:proofErr w:type="spellStart"/>
-      <w:r>
-        <w:rPr>
-          <w:rFonts w:ascii="Roboto" w:eastAsia="Times New Roman" w:hAnsi="Roboto" w:cs="Times New Roman"/>
-          <w:color w:val="212529"/>
-          <w:sz w:val="31"/>
-          <w:szCs w:val="31"/>
-          <w:lang w:val="en-US" w:eastAsia="sv-SE"/>
-        </w:rPr>
-        <w:t>aws</w:t>
-      </w:r>
-      <w:proofErr w:type="spellEnd"/>
-      <w:r>
-        <w:rPr>
-          <w:rFonts w:ascii="Roboto" w:eastAsia="Times New Roman" w:hAnsi="Roboto" w:cs="Times New Roman"/>
-          <w:color w:val="212529"/>
-          <w:sz w:val="31"/>
-          <w:szCs w:val="31"/>
-          <w:lang w:val="en-US" w:eastAsia="sv-SE"/>
-        </w:rPr>
-        <w:t xml:space="preserve"> </w:t>
-      </w:r>
-      <w:proofErr w:type="spellStart"/>
-      <w:r>
-        <w:rPr>
-          <w:rFonts w:ascii="Roboto" w:eastAsia="Times New Roman" w:hAnsi="Roboto" w:cs="Times New Roman"/>
-          <w:color w:val="212529"/>
-          <w:sz w:val="31"/>
-          <w:szCs w:val="31"/>
-          <w:lang w:val="en-US" w:eastAsia="sv-SE"/>
-        </w:rPr>
-        <w:t>kms</w:t>
-      </w:r>
-      <w:proofErr w:type="spellEnd"/>
-      <w:r>
-        <w:rPr>
-          <w:rFonts w:ascii="Roboto" w:eastAsia="Times New Roman" w:hAnsi="Roboto" w:cs="Times New Roman"/>
-          <w:color w:val="212529"/>
-          <w:sz w:val="31"/>
-          <w:szCs w:val="31"/>
-          <w:lang w:val="en-US" w:eastAsia="sv-SE"/>
-        </w:rPr>
-        <w:t xml:space="preserve">, </w:t>
-      </w:r>
-      <w:proofErr w:type="spellStart"/>
-      <w:r>
-        <w:rPr>
-          <w:rFonts w:ascii="Roboto" w:eastAsia="Times New Roman" w:hAnsi="Roboto" w:cs="Times New Roman"/>
-          <w:color w:val="212529"/>
-          <w:sz w:val="31"/>
-          <w:szCs w:val="31"/>
-          <w:lang w:val="en-US" w:eastAsia="sv-SE"/>
-        </w:rPr>
-        <w:t>aws</w:t>
-      </w:r>
-      <w:proofErr w:type="spellEnd"/>
-      <w:r>
-        <w:rPr>
-          <w:rFonts w:ascii="Roboto" w:eastAsia="Times New Roman" w:hAnsi="Roboto" w:cs="Times New Roman"/>
-          <w:color w:val="212529"/>
-          <w:sz w:val="31"/>
-          <w:szCs w:val="31"/>
-          <w:lang w:val="en-US" w:eastAsia="sv-SE"/>
-        </w:rPr>
-        <w:t xml:space="preserve"> </w:t>
-      </w:r>
-      <w:proofErr w:type="spellStart"/>
-      <w:r>
-        <w:rPr>
-          <w:rFonts w:ascii="Roboto" w:eastAsia="Times New Roman" w:hAnsi="Roboto" w:cs="Times New Roman"/>
-          <w:color w:val="212529"/>
-          <w:sz w:val="31"/>
-          <w:szCs w:val="31"/>
-          <w:lang w:val="en-US" w:eastAsia="sv-SE"/>
-        </w:rPr>
-        <w:t>sns</w:t>
-      </w:r>
-      <w:proofErr w:type="spellEnd"/>
-      <w:r>
-        <w:rPr>
-          <w:rFonts w:ascii="Roboto" w:eastAsia="Times New Roman" w:hAnsi="Roboto" w:cs="Times New Roman"/>
-          <w:color w:val="212529"/>
-          <w:sz w:val="31"/>
-          <w:szCs w:val="31"/>
-          <w:lang w:val="en-US" w:eastAsia="sv-SE"/>
-        </w:rPr>
-        <w:t xml:space="preserve">, </w:t>
-      </w:r>
-      <w:proofErr w:type="spellStart"/>
-      <w:r>
-        <w:rPr>
-          <w:rFonts w:ascii="Roboto" w:eastAsia="Times New Roman" w:hAnsi="Roboto" w:cs="Times New Roman"/>
-          <w:color w:val="212529"/>
-          <w:sz w:val="31"/>
-          <w:szCs w:val="31"/>
-          <w:lang w:val="en-US" w:eastAsia="sv-SE"/>
-        </w:rPr>
-        <w:t>aws</w:t>
-      </w:r>
-      <w:proofErr w:type="spellEnd"/>
-      <w:r>
-        <w:rPr>
-          <w:rFonts w:ascii="Roboto" w:eastAsia="Times New Roman" w:hAnsi="Roboto" w:cs="Times New Roman"/>
-          <w:color w:val="212529"/>
-          <w:sz w:val="31"/>
-          <w:szCs w:val="31"/>
-          <w:lang w:val="en-US" w:eastAsia="sv-SE"/>
-        </w:rPr>
-        <w:t xml:space="preserve"> secret store, </w:t>
-      </w:r>
-      <w:proofErr w:type="spellStart"/>
-      <w:r>
-        <w:rPr>
-          <w:rFonts w:ascii="Roboto" w:eastAsia="Times New Roman" w:hAnsi="Roboto" w:cs="Times New Roman"/>
-          <w:color w:val="212529"/>
-          <w:sz w:val="31"/>
-          <w:szCs w:val="31"/>
-          <w:lang w:val="en-US" w:eastAsia="sv-SE"/>
-        </w:rPr>
-        <w:t>aws</w:t>
-      </w:r>
-      <w:proofErr w:type="spellEnd"/>
-      <w:r>
-        <w:rPr>
-          <w:rFonts w:ascii="Roboto" w:eastAsia="Times New Roman" w:hAnsi="Roboto" w:cs="Times New Roman"/>
-          <w:color w:val="212529"/>
-          <w:sz w:val="31"/>
-          <w:szCs w:val="31"/>
-          <w:lang w:val="en-US" w:eastAsia="sv-SE"/>
-        </w:rPr>
-        <w:t xml:space="preserve"> s3, </w:t>
-      </w:r>
-      <w:proofErr w:type="spellStart"/>
-      <w:r>
-        <w:rPr>
-          <w:rFonts w:ascii="Roboto" w:eastAsia="Times New Roman" w:hAnsi="Roboto" w:cs="Times New Roman"/>
-          <w:color w:val="212529"/>
-          <w:sz w:val="31"/>
-          <w:szCs w:val="31"/>
-          <w:lang w:val="en-US" w:eastAsia="sv-SE"/>
-        </w:rPr>
-        <w:t>aws</w:t>
-      </w:r>
-      <w:proofErr w:type="spellEnd"/>
-      <w:r>
-        <w:rPr>
-          <w:rFonts w:ascii="Roboto" w:eastAsia="Times New Roman" w:hAnsi="Roboto" w:cs="Times New Roman"/>
-          <w:color w:val="212529"/>
-          <w:sz w:val="31"/>
-          <w:szCs w:val="31"/>
-          <w:lang w:val="en-US" w:eastAsia="sv-SE"/>
-        </w:rPr>
-        <w:t xml:space="preserve"> </w:t>
-      </w:r>
-      <w:proofErr w:type="spellStart"/>
-      <w:r>
-        <w:rPr>
-          <w:rFonts w:ascii="Roboto" w:eastAsia="Times New Roman" w:hAnsi="Roboto" w:cs="Times New Roman"/>
-          <w:color w:val="212529"/>
-          <w:sz w:val="31"/>
-          <w:szCs w:val="31"/>
-          <w:lang w:val="en-US" w:eastAsia="sv-SE"/>
-        </w:rPr>
-        <w:t>cloudfront</w:t>
-      </w:r>
-      <w:proofErr w:type="spellEnd"/>
-      <w:r>
-        <w:rPr>
-          <w:rFonts w:ascii="Roboto" w:eastAsia="Times New Roman" w:hAnsi="Roboto" w:cs="Times New Roman"/>
-          <w:color w:val="212529"/>
-          <w:sz w:val="31"/>
-          <w:szCs w:val="31"/>
-          <w:lang w:val="en-US" w:eastAsia="sv-SE"/>
-        </w:rPr>
-        <w:t xml:space="preserve">, </w:t>
-      </w:r>
-      <w:proofErr w:type="spellStart"/>
-      <w:r>
-        <w:rPr>
-          <w:rFonts w:ascii="Roboto" w:eastAsia="Times New Roman" w:hAnsi="Roboto" w:cs="Times New Roman"/>
-          <w:color w:val="212529"/>
-          <w:sz w:val="31"/>
-          <w:szCs w:val="31"/>
-          <w:lang w:val="en-US" w:eastAsia="sv-SE"/>
-        </w:rPr>
-        <w:t>aws</w:t>
-      </w:r>
-      <w:proofErr w:type="spellEnd"/>
-      <w:r>
-        <w:rPr>
-          <w:rFonts w:ascii="Roboto" w:eastAsia="Times New Roman" w:hAnsi="Roboto" w:cs="Times New Roman"/>
-          <w:color w:val="212529"/>
-          <w:sz w:val="31"/>
-          <w:szCs w:val="31"/>
-          <w:lang w:val="en-US" w:eastAsia="sv-SE"/>
-        </w:rPr>
-        <w:t xml:space="preserve"> </w:t>
-      </w:r>
-      <w:proofErr w:type="spellStart"/>
-      <w:r>
-        <w:rPr>
-          <w:rFonts w:ascii="Roboto" w:eastAsia="Times New Roman" w:hAnsi="Roboto" w:cs="Times New Roman"/>
-          <w:color w:val="212529"/>
-          <w:sz w:val="31"/>
-          <w:szCs w:val="31"/>
-          <w:lang w:val="en-US" w:eastAsia="sv-SE"/>
-        </w:rPr>
-        <w:t>cloudlog</w:t>
-      </w:r>
-      <w:proofErr w:type="spellEnd"/>
-      <w:r>
-        <w:rPr>
-          <w:rFonts w:ascii="Roboto" w:eastAsia="Times New Roman" w:hAnsi="Roboto" w:cs="Times New Roman"/>
-          <w:color w:val="212529"/>
-          <w:sz w:val="31"/>
-          <w:szCs w:val="31"/>
-          <w:lang w:val="en-US" w:eastAsia="sv-SE"/>
-        </w:rPr>
-        <w:t>, monitoring</w:t>
+        <w:t>: python, java, aws lambda, step functions, aws dyanmodb, aws sqs, aws kms, aws sns, aws secret store, aws s3, aws cloudfront, aws cloudlog, monitoring</w:t>
       </w:r>
     </w:p>
     <w:p>
@@ -2511,7 +1457,6 @@
           <w:lang w:val="en-US" w:eastAsia="sv-SE"/>
         </w:rPr>
       </w:pPr>
-      <w:proofErr w:type="spellStart"/>
       <w:r>
         <w:rPr>
           <w:rFonts w:ascii="Roboto" w:eastAsia="Times New Roman" w:hAnsi="Roboto" w:cs="Times New Roman"/>
@@ -2524,95 +1469,26 @@
         </w:rPr>
         <w:t>devops</w:t>
       </w:r>
-      <w:proofErr w:type="spellEnd"/>
-      <w:r>
-        <w:rPr>
-          <w:rFonts w:ascii="Roboto" w:eastAsia="Times New Roman" w:hAnsi="Roboto" w:cs="Times New Roman"/>
-          <w:color w:val="212529"/>
-          <w:sz w:val="31"/>
-          <w:szCs w:val="31"/>
-          <w:lang w:val="en-US" w:eastAsia="sv-SE"/>
-        </w:rPr>
-        <w:t>: </w:t>
-      </w:r>
-      <w:proofErr w:type="spellStart"/>
-      <w:r>
-        <w:rPr>
-          <w:rFonts w:ascii="Roboto" w:eastAsia="Times New Roman" w:hAnsi="Roboto" w:cs="Times New Roman"/>
-          <w:color w:val="212529"/>
-          <w:sz w:val="31"/>
-          <w:szCs w:val="31"/>
-          <w:lang w:val="en-US" w:eastAsia="sv-SE"/>
-        </w:rPr>
-        <w:t>gitlab</w:t>
-      </w:r>
-      <w:proofErr w:type="spellEnd"/>
-      <w:r>
-        <w:rPr>
-          <w:rFonts w:ascii="Roboto" w:eastAsia="Times New Roman" w:hAnsi="Roboto" w:cs="Times New Roman"/>
-          <w:color w:val="212529"/>
-          <w:sz w:val="31"/>
-          <w:szCs w:val="31"/>
-          <w:lang w:val="en-US" w:eastAsia="sv-SE"/>
-        </w:rPr>
-        <w:t xml:space="preserve">-ci, </w:t>
-      </w:r>
-      <w:proofErr w:type="spellStart"/>
-      <w:r>
-        <w:rPr>
-          <w:rFonts w:ascii="Roboto" w:eastAsia="Times New Roman" w:hAnsi="Roboto" w:cs="Times New Roman"/>
-          <w:color w:val="212529"/>
-          <w:sz w:val="31"/>
-          <w:szCs w:val="31"/>
-          <w:lang w:val="en-US" w:eastAsia="sv-SE"/>
-        </w:rPr>
-        <w:t>serverless</w:t>
-      </w:r>
-      <w:proofErr w:type="spellEnd"/>
-      <w:r>
-        <w:rPr>
-          <w:rFonts w:ascii="Roboto" w:eastAsia="Times New Roman" w:hAnsi="Roboto" w:cs="Times New Roman"/>
-          <w:color w:val="212529"/>
-          <w:sz w:val="31"/>
-          <w:szCs w:val="31"/>
-          <w:lang w:val="en-US" w:eastAsia="sv-SE"/>
-        </w:rPr>
-        <w:t xml:space="preserve"> framework/terraform, </w:t>
-      </w:r>
-      <w:proofErr w:type="spellStart"/>
-      <w:r>
-        <w:rPr>
-          <w:rFonts w:ascii="Roboto" w:eastAsia="Times New Roman" w:hAnsi="Roboto" w:cs="Times New Roman"/>
-          <w:color w:val="212529"/>
-          <w:sz w:val="31"/>
-          <w:szCs w:val="31"/>
-          <w:lang w:val="en-US" w:eastAsia="sv-SE"/>
-        </w:rPr>
-        <w:t>aws</w:t>
-      </w:r>
-      <w:proofErr w:type="spellEnd"/>
-      <w:r>
-        <w:rPr>
-          <w:rFonts w:ascii="Roboto" w:eastAsia="Times New Roman" w:hAnsi="Roboto" w:cs="Times New Roman"/>
-          <w:color w:val="212529"/>
-          <w:sz w:val="31"/>
-          <w:szCs w:val="31"/>
-          <w:lang w:val="en-US" w:eastAsia="sv-SE"/>
-        </w:rPr>
-        <w:t xml:space="preserve"> </w:t>
-      </w:r>
-      <w:proofErr w:type="spellStart"/>
-      <w:r>
-        <w:rPr>
-          <w:rFonts w:ascii="Roboto" w:eastAsia="Times New Roman" w:hAnsi="Roboto" w:cs="Times New Roman"/>
-          <w:color w:val="212529"/>
-          <w:sz w:val="31"/>
-          <w:szCs w:val="31"/>
-          <w:lang w:val="en-US" w:eastAsia="sv-SE"/>
-        </w:rPr>
-        <w:t>cloudformation</w:t>
-      </w:r>
-      <w:proofErr w:type="spellEnd"/>
+      <w:r>
+        <w:rPr>
+          <w:rFonts w:ascii="Roboto" w:eastAsia="Times New Roman" w:hAnsi="Roboto" w:cs="Times New Roman"/>
+          <w:color w:val="212529"/>
+          <w:sz w:val="31"/>
+          <w:szCs w:val="31"/>
+          <w:lang w:val="en-US" w:eastAsia="sv-SE"/>
+        </w:rPr>
+        <w:t xml:space="preserve">: gitlab-ci, serverless framework/terraform, </w:t>
+      </w:r>
+      <w:r>
+        <w:rPr>
+          <w:rFonts w:ascii="Roboto" w:eastAsia="Times New Roman" w:hAnsi="Roboto" w:cs="Times New Roman"/>
+          <w:color w:val="212529"/>
+          <w:sz w:val="31"/>
+          <w:szCs w:val="31"/>
+          <w:lang w:val="en-US" w:eastAsia="sv-SE"/>
+        </w:rPr>
+        <w:t>cloudia</w:t>
+      </w:r>
       <w:r>
         <w:rPr>
           <w:rFonts w:ascii="Roboto" w:eastAsia="Times New Roman" w:hAnsi="Roboto" w:cs="Times New Roman"/>
@@ -2623,62 +1499,18 @@
         </w:rPr>
         <w:t xml:space="preserve">, </w:t>
       </w:r>
-      <w:proofErr w:type="spellStart"/>
-      <w:r>
-        <w:rPr>
-          <w:rFonts w:ascii="Roboto" w:eastAsia="Times New Roman" w:hAnsi="Roboto" w:cs="Times New Roman"/>
-          <w:color w:val="212529"/>
-          <w:sz w:val="31"/>
-          <w:szCs w:val="31"/>
-          <w:lang w:val="en-US" w:eastAsia="sv-SE"/>
-        </w:rPr>
-        <w:t>datadog</w:t>
-      </w:r>
-      <w:proofErr w:type="spellEnd"/>
-      <w:r>
-        <w:rPr>
-          <w:rFonts w:ascii="Roboto" w:eastAsia="Times New Roman" w:hAnsi="Roboto" w:cs="Times New Roman"/>
-          <w:color w:val="212529"/>
-          <w:sz w:val="31"/>
-          <w:szCs w:val="31"/>
-          <w:lang w:val="en-US" w:eastAsia="sv-SE"/>
-        </w:rPr>
-        <w:t xml:space="preserve">, </w:t>
-      </w:r>
-      <w:proofErr w:type="spellStart"/>
-      <w:r>
-        <w:rPr>
-          <w:rFonts w:ascii="Roboto" w:eastAsia="Times New Roman" w:hAnsi="Roboto" w:cs="Times New Roman"/>
-          <w:color w:val="212529"/>
-          <w:sz w:val="31"/>
-          <w:szCs w:val="31"/>
-          <w:lang w:val="en-US" w:eastAsia="sv-SE"/>
-        </w:rPr>
-        <w:t>aws</w:t>
-      </w:r>
-      <w:proofErr w:type="spellEnd"/>
-      <w:r>
-        <w:rPr>
-          <w:rFonts w:ascii="Roboto" w:eastAsia="Times New Roman" w:hAnsi="Roboto" w:cs="Times New Roman"/>
-          <w:color w:val="212529"/>
-          <w:sz w:val="31"/>
-          <w:szCs w:val="31"/>
-          <w:lang w:val="en-US" w:eastAsia="sv-SE"/>
-        </w:rPr>
-        <w:t xml:space="preserve"> </w:t>
-      </w:r>
-      <w:proofErr w:type="spellStart"/>
-      <w:r>
-        <w:rPr>
-          <w:rFonts w:ascii="Roboto" w:eastAsia="Times New Roman" w:hAnsi="Roboto" w:cs="Times New Roman"/>
-          <w:color w:val="212529"/>
-          <w:sz w:val="31"/>
-          <w:szCs w:val="31"/>
-          <w:lang w:val="en-US" w:eastAsia="sv-SE"/>
-        </w:rPr>
-        <w:t>cloudlog</w:t>
-      </w:r>
-      <w:proofErr w:type="spellEnd"/>
+      <w:bookmarkStart w:id="0" w:name="_GoBack"/>
+      <w:bookmarkEnd w:id="0"/>
+      <w:r>
+        <w:rPr>
+          <w:rFonts w:ascii="Roboto" w:eastAsia="Times New Roman" w:hAnsi="Roboto" w:cs="Times New Roman"/>
+          <w:color w:val="212529"/>
+          <w:sz w:val="31"/>
+          <w:szCs w:val="31"/>
+          <w:lang w:val="en-US" w:eastAsia="sv-SE"/>
+        </w:rPr>
+        <w:t>aws cloudformation, datadog, aws cloudlog</w:t>
+      </w:r>
     </w:p>
     <w:p>
       <w:pPr>
@@ -2716,73 +1548,7 @@
           <w:szCs w:val="31"/>
           <w:lang w:val="en-US" w:eastAsia="sv-SE"/>
         </w:rPr>
-        <w:t>: </w:t>
-      </w:r>
-      <w:proofErr w:type="spellStart"/>
-      <w:r>
-        <w:rPr>
-          <w:rFonts w:ascii="Roboto" w:eastAsia="Times New Roman" w:hAnsi="Roboto" w:cs="Times New Roman"/>
-          <w:color w:val="212529"/>
-          <w:sz w:val="31"/>
-          <w:szCs w:val="31"/>
-          <w:lang w:val="en-US" w:eastAsia="sv-SE"/>
-        </w:rPr>
-        <w:t>mvp</w:t>
-      </w:r>
-      <w:proofErr w:type="spellEnd"/>
-      <w:r>
-        <w:rPr>
-          <w:rFonts w:ascii="Roboto" w:eastAsia="Times New Roman" w:hAnsi="Roboto" w:cs="Times New Roman"/>
-          <w:color w:val="212529"/>
-          <w:sz w:val="31"/>
-          <w:szCs w:val="31"/>
-          <w:lang w:val="en-US" w:eastAsia="sv-SE"/>
-        </w:rPr>
-        <w:t xml:space="preserve"> (minimum viable product) development process, lean startup / build-measure-learn loop, hypothesis-driven development, </w:t>
-      </w:r>
-      <w:proofErr w:type="spellStart"/>
-      <w:r>
-        <w:rPr>
-          <w:rFonts w:ascii="Roboto" w:eastAsia="Times New Roman" w:hAnsi="Roboto" w:cs="Times New Roman"/>
-          <w:color w:val="212529"/>
-          <w:sz w:val="31"/>
-          <w:szCs w:val="31"/>
-          <w:lang w:val="en-US" w:eastAsia="sv-SE"/>
-        </w:rPr>
-        <w:t>jira</w:t>
-      </w:r>
-      <w:proofErr w:type="spellEnd"/>
-      <w:r>
-        <w:rPr>
-          <w:rFonts w:ascii="Roboto" w:eastAsia="Times New Roman" w:hAnsi="Roboto" w:cs="Times New Roman"/>
-          <w:color w:val="212529"/>
-          <w:sz w:val="31"/>
-          <w:szCs w:val="31"/>
-          <w:lang w:val="en-US" w:eastAsia="sv-SE"/>
-        </w:rPr>
-        <w:t>/</w:t>
-      </w:r>
-      <w:proofErr w:type="spellStart"/>
-      <w:r>
-        <w:rPr>
-          <w:rFonts w:ascii="Roboto" w:eastAsia="Times New Roman" w:hAnsi="Roboto" w:cs="Times New Roman"/>
-          <w:color w:val="212529"/>
-          <w:sz w:val="31"/>
-          <w:szCs w:val="31"/>
-          <w:lang w:val="en-US" w:eastAsia="sv-SE"/>
-        </w:rPr>
-        <w:t>trello</w:t>
-      </w:r>
-      <w:proofErr w:type="spellEnd"/>
-      <w:r>
-        <w:rPr>
-          <w:rFonts w:ascii="Roboto" w:eastAsia="Times New Roman" w:hAnsi="Roboto" w:cs="Times New Roman"/>
-          <w:color w:val="212529"/>
-          <w:sz w:val="31"/>
-          <w:szCs w:val="31"/>
-          <w:lang w:val="en-US" w:eastAsia="sv-SE"/>
-        </w:rPr>
-        <w:t>/sprint</w:t>
+        <w:t>: mvp (minimum viable product) development process, lean startup / build-measure-learn loop, hypothesis-driven development, jira/trello/sprint</w:t>
       </w:r>
     </w:p>
     <w:p>
@@ -2994,63 +1760,7 @@
           <w:szCs w:val="31"/>
           <w:lang w:val="en-US" w:eastAsia="sv-SE"/>
         </w:rPr>
-        <w:t>: personas, user stories, empathy maps, territory maps, double diamond process, storytelling, business model canvas(</w:t>
-      </w:r>
-      <w:proofErr w:type="spellStart"/>
-      <w:r>
-        <w:rPr>
-          <w:rFonts w:ascii="Roboto" w:eastAsia="Times New Roman" w:hAnsi="Roboto" w:cs="Times New Roman"/>
-          <w:color w:val="212529"/>
-          <w:sz w:val="31"/>
-          <w:szCs w:val="31"/>
-          <w:lang w:val="en-US" w:eastAsia="sv-SE"/>
-        </w:rPr>
-        <w:t>bmc</w:t>
-      </w:r>
-      <w:proofErr w:type="spellEnd"/>
-      <w:r>
-        <w:rPr>
-          <w:rFonts w:ascii="Roboto" w:eastAsia="Times New Roman" w:hAnsi="Roboto" w:cs="Times New Roman"/>
-          <w:color w:val="212529"/>
-          <w:sz w:val="31"/>
-          <w:szCs w:val="31"/>
-          <w:lang w:val="en-US" w:eastAsia="sv-SE"/>
-        </w:rPr>
-        <w:t xml:space="preserve">), </w:t>
-      </w:r>
-      <w:proofErr w:type="spellStart"/>
-      <w:proofErr w:type="gramStart"/>
-      <w:r>
-        <w:rPr>
-          <w:rFonts w:ascii="Roboto" w:eastAsia="Times New Roman" w:hAnsi="Roboto" w:cs="Times New Roman"/>
-          <w:color w:val="212529"/>
-          <w:sz w:val="31"/>
-          <w:szCs w:val="31"/>
-          <w:lang w:val="en-US" w:eastAsia="sv-SE"/>
-        </w:rPr>
-        <w:t>mvp</w:t>
-      </w:r>
-      <w:proofErr w:type="spellEnd"/>
-      <w:r>
-        <w:rPr>
-          <w:rFonts w:ascii="Roboto" w:eastAsia="Times New Roman" w:hAnsi="Roboto" w:cs="Times New Roman"/>
-          <w:color w:val="212529"/>
-          <w:sz w:val="31"/>
-          <w:szCs w:val="31"/>
-          <w:lang w:val="en-US" w:eastAsia="sv-SE"/>
-        </w:rPr>
-        <w:t>(</w:t>
-      </w:r>
-      <w:proofErr w:type="gramEnd"/>
-      <w:r>
-        <w:rPr>
-          <w:rFonts w:ascii="Roboto" w:eastAsia="Times New Roman" w:hAnsi="Roboto" w:cs="Times New Roman"/>
-          <w:color w:val="212529"/>
-          <w:sz w:val="31"/>
-          <w:szCs w:val="31"/>
-          <w:lang w:val="en-US" w:eastAsia="sv-SE"/>
-        </w:rPr>
-        <w:t>minimum viable product), journey mapping, user shadowing, user diaries/probes, service blueprint, prototyping</w:t>
+        <w:t>: personas, user stories, empathy maps, territory maps, double diamond process, storytelling, business model canvas(bmc), mvp(minimum viable product), journey mapping, user shadowing, user diaries/probes, service blueprint, prototyping</w:t>
       </w:r>
     </w:p>
     <w:p>
@@ -3247,64 +1957,8 @@
           <w:szCs w:val="31"/>
           <w:lang w:val="en-US" w:eastAsia="sv-SE"/>
         </w:rPr>
-        <w:t xml:space="preserve">: product backlog, scrum, sprints, google sprints, retrospectives, </w:t>
-      </w:r>
-      <w:proofErr w:type="spellStart"/>
-      <w:r>
-        <w:rPr>
-          <w:rFonts w:ascii="Roboto" w:eastAsia="Times New Roman" w:hAnsi="Roboto" w:cs="Times New Roman"/>
-          <w:color w:val="212529"/>
-          <w:sz w:val="31"/>
-          <w:szCs w:val="31"/>
-          <w:lang w:val="en-US" w:eastAsia="sv-SE"/>
-        </w:rPr>
-        <w:t>jira</w:t>
-      </w:r>
-      <w:proofErr w:type="spellEnd"/>
-      <w:r>
-        <w:rPr>
-          <w:rFonts w:ascii="Roboto" w:eastAsia="Times New Roman" w:hAnsi="Roboto" w:cs="Times New Roman"/>
-          <w:color w:val="212529"/>
-          <w:sz w:val="31"/>
-          <w:szCs w:val="31"/>
-          <w:lang w:val="en-US" w:eastAsia="sv-SE"/>
-        </w:rPr>
-        <w:t xml:space="preserve">, automated testing, feature toggling, migration from monolith, sprint planning, certified product owner, certified </w:t>
-      </w:r>
-      <w:proofErr w:type="spellStart"/>
-      <w:r>
-        <w:rPr>
-          <w:rFonts w:ascii="Roboto" w:eastAsia="Times New Roman" w:hAnsi="Roboto" w:cs="Times New Roman"/>
-          <w:color w:val="212529"/>
-          <w:sz w:val="31"/>
-          <w:szCs w:val="31"/>
-          <w:lang w:val="en-US" w:eastAsia="sv-SE"/>
-        </w:rPr>
-        <w:t>scrumaster</w:t>
-      </w:r>
-      <w:proofErr w:type="spellEnd"/>
-      <w:r>
-        <w:rPr>
-          <w:rFonts w:ascii="Roboto" w:eastAsia="Times New Roman" w:hAnsi="Roboto" w:cs="Times New Roman"/>
-          <w:color w:val="212529"/>
-          <w:sz w:val="31"/>
-          <w:szCs w:val="31"/>
-          <w:lang w:val="en-US" w:eastAsia="sv-SE"/>
-        </w:rPr>
-        <w:t xml:space="preserve">, scrum of scrum, product owner forum, benchmarking, competitor analysis, </w:t>
-      </w:r>
-      <w:proofErr w:type="spellStart"/>
-      <w:r>
-        <w:rPr>
-          <w:rFonts w:ascii="Roboto" w:eastAsia="Times New Roman" w:hAnsi="Roboto" w:cs="Times New Roman"/>
-          <w:color w:val="212529"/>
-          <w:sz w:val="31"/>
-          <w:szCs w:val="31"/>
-          <w:lang w:val="en-US" w:eastAsia="sv-SE"/>
-        </w:rPr>
-        <w:t>gdpr</w:t>
-      </w:r>
-      <w:proofErr w:type="spellEnd"/>
+        <w:t>: product backlog, scrum, sprints, google sprints, retrospectives, jira, automated testing, feature toggling, migration from monolith, sprint planning, certified product owner, certified scrumaster, scrum of scrum, product owner forum, benchmarking, competitor analysis, gdpr</w:t>
+      </w:r>
     </w:p>
     <w:p>
       <w:pPr>

</xml_diff>